<commit_message>
Actualizacion de archivos individuales. Nicolas Hinojosa
</commit_message>
<xml_diff>
--- a/Fase 1/Evidencia Individual/Nicolas_Hinojosa_1.2_APT122_DiarioReflexionFase1.docx.docx
+++ b/Fase 1/Evidencia Individual/Nicolas_Hinojosa_1.2_APT122_DiarioReflexionFase1.docx.docx
@@ -1856,16 +1856,7 @@
                 <w:sz w:val="24"/>
                 <w:szCs w:val="24"/>
               </w:rPr>
-              <w:t>Las principales competencias que se relacionan con mis intereses son la construcción de modelos de datos, la programación de consultas y rutinas en bases de datos, la transformación de grandes volúmenes de datos y la gestión de proyectos informáticos, ya que todas se conectan directamente con la analítica y la generación de soluciones estratégicas</w:t>
-            </w:r>
-            <w:r>
-              <w:rPr>
-                <w:rFonts w:eastAsiaTheme="majorEastAsia"/>
-                <w:color w:val="000000" w:themeColor="text1"/>
-                <w:sz w:val="24"/>
-                <w:szCs w:val="24"/>
-              </w:rPr>
-              <w:t>.</w:t>
+              <w:t>Las principales competencias que se relacionan con mis intereses son la construcción de modelos de datos, la programación de consultas y rutinas en bases de datos, la transformación de grandes volúmenes de datos y la gestión de proyectos informáticos, ya que todas se conectan directamente con la analítica y la generación de soluciones estratégicas.</w:t>
             </w:r>
           </w:p>
           <w:p>
@@ -2100,7 +2091,7 @@
               <w:jc w:val="both"/>
               <w:rPr>
                 <w:rFonts w:eastAsiaTheme="majorEastAsia"/>
-                <w:color w:val="000000" w:themeColor="text1"/>
+                <w:color w:val="767171" w:themeColor="background2" w:themeShade="80"/>
                 <w:sz w:val="24"/>
                 <w:szCs w:val="24"/>
               </w:rPr>
@@ -2112,22 +2103,53 @@
                 <w:sz w:val="24"/>
                 <w:szCs w:val="24"/>
               </w:rPr>
-              <w:t>Sí se relaciona, ya que el proyecto está vinculado con el uso de inteligencia artificial, que es una de mis principales áreas de interés profesional. Cabe destacar que en mi caso solo había definido un proyecto APT, dado que como grupo contamos con un cliente real con el cual trabajar. Actualmente estamos a la espera de la evaluación del docente para saber si se requiere algún ajuste o modificación, o si podemos continuar con lo planificado.</w:t>
+              <w:t>Sí se relaciona</w:t>
             </w:r>
-          </w:p>
-          <w:p>
-            <w:pPr>
-              <w:tabs>
-                <w:tab w:val="left" w:pos="454"/>
-              </w:tabs>
-              <w:jc w:val="both"/>
-              <w:rPr>
-                <w:rFonts w:eastAsiaTheme="majorEastAsia"/>
-                <w:color w:val="767171" w:themeColor="background2" w:themeShade="80"/>
-                <w:sz w:val="24"/>
-                <w:szCs w:val="24"/>
-              </w:rPr>
-            </w:pPr>
+            <w:r>
+              <w:rPr>
+                <w:rFonts w:eastAsiaTheme="majorEastAsia"/>
+                <w:color w:val="000000" w:themeColor="text1"/>
+                <w:sz w:val="24"/>
+                <w:szCs w:val="24"/>
+              </w:rPr>
+              <w:t>, a</w:t>
+            </w:r>
+            <w:r>
+              <w:rPr>
+                <w:rFonts w:eastAsiaTheme="majorEastAsia"/>
+                <w:color w:val="000000" w:themeColor="text1"/>
+                <w:sz w:val="24"/>
+                <w:szCs w:val="24"/>
+              </w:rPr>
+              <w:t xml:space="preserve">l tratarse de un sistema informático completo, implican el desarrollo integral del área de bases de datos, desde su modelamiento hasta la programación, lo cual está alineado con uno de mis principales intereses profesionales. De hecho, este proyecto es uno de los que más se ajusta a lo que quiero hacer en el futuro. Además, el proceso de codificación representa una oportunidad valiosa para fortalecer mis habilidades técnicas y ganar experiencia práctica en el desarrollo de software. Por ahora, no </w:t>
+            </w:r>
+            <w:r>
+              <w:rPr>
+                <w:rFonts w:eastAsiaTheme="majorEastAsia"/>
+                <w:color w:val="000000" w:themeColor="text1"/>
+                <w:sz w:val="24"/>
+                <w:szCs w:val="24"/>
+              </w:rPr>
+              <w:t>es</w:t>
+            </w:r>
+            <w:r>
+              <w:rPr>
+                <w:rFonts w:eastAsiaTheme="majorEastAsia"/>
+                <w:color w:val="000000" w:themeColor="text1"/>
+                <w:sz w:val="24"/>
+                <w:szCs w:val="24"/>
+              </w:rPr>
+              <w:t xml:space="preserve"> necesario hacer ajustes importantes</w:t>
+            </w:r>
+            <w:r>
+              <w:rPr>
+                <w:rFonts w:eastAsiaTheme="majorEastAsia"/>
+                <w:color w:val="000000" w:themeColor="text1"/>
+                <w:sz w:val="24"/>
+                <w:szCs w:val="24"/>
+              </w:rPr>
+              <w:t xml:space="preserve"> y quedo atento ante la retroalimentación del profesor en caso de ser necesario.</w:t>
+            </w:r>
           </w:p>
           <w:p>
             <w:pPr>
@@ -9836,12 +9858,6 @@
 </file>
 
 <file path=customXml/item1.xml><?xml version="1.0" encoding="utf-8"?>
-<p:properties xmlns:p="http://schemas.microsoft.com/office/2006/metadata/properties" xmlns:xsi="http://www.w3.org/2001/XMLSchema-instance" xmlns:pc="http://schemas.microsoft.com/office/infopath/2007/PartnerControls">
-  <documentManagement/>
-</p:properties>
-</file>
-
-<file path=customXml/item2.xml><?xml version="1.0" encoding="utf-8"?>
 <ct:contentTypeSchema xmlns:ct="http://schemas.microsoft.com/office/2006/metadata/contentType" xmlns:ma="http://schemas.microsoft.com/office/2006/metadata/properties/metaAttributes" ct:_="" ma:_="" ma:contentTypeName="Documento" ma:contentTypeID="0x010100E96778489EE7714D8BD12CC105EB918B" ma:contentTypeVersion="2" ma:contentTypeDescription="Crear nuevo documento." ma:contentTypeScope="" ma:versionID="416c5c7ae9b5d54d83875cd3c65194e3">
   <xsd:schema xmlns:xsd="http://www.w3.org/2001/XMLSchema" xmlns:xs="http://www.w3.org/2001/XMLSchema" xmlns:p="http://schemas.microsoft.com/office/2006/metadata/properties" xmlns:ns2="126e8a1c-9ea9-435a-ac89-d06c80d62e30" targetNamespace="http://schemas.microsoft.com/office/2006/metadata/properties" ma:root="true" ma:fieldsID="70a237c842677bd850644f8595079f5e" ns2:_="">
     <xsd:import namespace="126e8a1c-9ea9-435a-ac89-d06c80d62e30"/>
@@ -9973,7 +9989,17 @@
 </ct:contentTypeSchema>
 </file>
 
+<file path=customXml/item2.xml><?xml version="1.0" encoding="utf-8"?>
+<p:properties xmlns:p="http://schemas.microsoft.com/office/2006/metadata/properties" xmlns:xsi="http://www.w3.org/2001/XMLSchema-instance" xmlns:pc="http://schemas.microsoft.com/office/infopath/2007/PartnerControls">
+  <documentManagement/>
+</p:properties>
+</file>
+
 <file path=customXml/item3.xml><?xml version="1.0" encoding="utf-8"?>
+<b:Sources xmlns:b="http://schemas.openxmlformats.org/officeDocument/2006/bibliography" xmlns="http://schemas.openxmlformats.org/officeDocument/2006/bibliography" SelectedStyle="\APASixthEditionOfficeOnline.xsl" StyleName="APA" Version="6"/>
+</file>
+
+<file path=customXml/item4.xml><?xml version="1.0" encoding="utf-8"?>
 <?mso-contentType ?>
 <FormTemplates xmlns="http://schemas.microsoft.com/sharepoint/v3/contenttype/forms">
   <Display>DocumentLibraryForm</Display>
@@ -9982,20 +10008,7 @@
 </FormTemplates>
 </file>
 
-<file path=customXml/item4.xml><?xml version="1.0" encoding="utf-8"?>
-<b:Sources xmlns:b="http://schemas.openxmlformats.org/officeDocument/2006/bibliography" xmlns="http://schemas.openxmlformats.org/officeDocument/2006/bibliography" SelectedStyle="\APASixthEditionOfficeOnline.xsl" StyleName="APA" Version="6"/>
-</file>
-
 <file path=customXml/itemProps1.xml><?xml version="1.0" encoding="utf-8"?>
-<ds:datastoreItem xmlns:ds="http://schemas.openxmlformats.org/officeDocument/2006/customXml" ds:itemID="{5F1783E3-BA1C-4CA3-8E32-C9B378BBED03}">
-  <ds:schemaRefs>
-    <ds:schemaRef ds:uri="http://schemas.microsoft.com/office/2006/metadata/properties"/>
-    <ds:schemaRef ds:uri="http://schemas.microsoft.com/office/infopath/2007/PartnerControls"/>
-  </ds:schemaRefs>
-</ds:datastoreItem>
-</file>
-
-<file path=customXml/itemProps2.xml><?xml version="1.0" encoding="utf-8"?>
 <ds:datastoreItem xmlns:ds="http://schemas.openxmlformats.org/officeDocument/2006/customXml" ds:itemID="{90673534-9590-47F8-B0D6-46AB217CB3AD}">
   <ds:schemaRefs>
     <ds:schemaRef ds:uri="http://schemas.microsoft.com/office/2006/metadata/contentType"/>
@@ -10013,18 +10026,27 @@
 </ds:datastoreItem>
 </file>
 
+<file path=customXml/itemProps2.xml><?xml version="1.0" encoding="utf-8"?>
+<ds:datastoreItem xmlns:ds="http://schemas.openxmlformats.org/officeDocument/2006/customXml" ds:itemID="{5F1783E3-BA1C-4CA3-8E32-C9B378BBED03}">
+  <ds:schemaRefs>
+    <ds:schemaRef ds:uri="http://schemas.microsoft.com/office/2006/metadata/properties"/>
+    <ds:schemaRef ds:uri="http://schemas.microsoft.com/office/infopath/2007/PartnerControls"/>
+  </ds:schemaRefs>
+</ds:datastoreItem>
+</file>
+
 <file path=customXml/itemProps3.xml><?xml version="1.0" encoding="utf-8"?>
+<ds:datastoreItem xmlns:ds="http://schemas.openxmlformats.org/officeDocument/2006/customXml" ds:itemID="{38798A93-35BB-4E36-97F5-7254B21EAFCC}">
+  <ds:schemaRefs>
+    <ds:schemaRef ds:uri="http://schemas.openxmlformats.org/officeDocument/2006/bibliography"/>
+  </ds:schemaRefs>
+</ds:datastoreItem>
+</file>
+
+<file path=customXml/itemProps4.xml><?xml version="1.0" encoding="utf-8"?>
 <ds:datastoreItem xmlns:ds="http://schemas.openxmlformats.org/officeDocument/2006/customXml" ds:itemID="{DABAA964-10BA-4DBC-ABF2-CDEAC0FAF7AA}">
   <ds:schemaRefs>
     <ds:schemaRef ds:uri="http://schemas.microsoft.com/sharepoint/v3/contenttype/forms"/>
   </ds:schemaRefs>
 </ds:datastoreItem>
-</file>
-
-<file path=customXml/itemProps4.xml><?xml version="1.0" encoding="utf-8"?>
-<ds:datastoreItem xmlns:ds="http://schemas.openxmlformats.org/officeDocument/2006/customXml" ds:itemID="{38798A93-35BB-4E36-97F5-7254B21EAFCC}">
-  <ds:schemaRefs>
-    <ds:schemaRef ds:uri="http://schemas.openxmlformats.org/officeDocument/2006/bibliography"/>
-  </ds:schemaRefs>
-</ds:datastoreItem>
 </file>
</xml_diff>